<commit_message>
Revise the chart that was a little mistyped
</commit_message>
<xml_diff>
--- a/Exercises/Resume_by_Mark_Taylor/Mark Taylor.docx
+++ b/Exercises/Resume_by_Mark_Taylor/Mark Taylor.docx
@@ -233,10 +233,7 @@
           </w:p>
           <w:p>
             <w:r>
-              <w:t xml:space="preserve">I’ve read a lot of English books and websites </w:t>
-            </w:r>
-            <w:r>
-              <w:t>(</w:t>
+              <w:t>I’ve read a lot of English books and websites (</w:t>
             </w:r>
             <w:hyperlink r:id="rId12" w:history="1">
               <w:r>
@@ -244,14 +241,7 @@
                   <w:rStyle w:val="Hyperlink"/>
                   <w:color w:val="595959" w:themeColor="text1" w:themeTint="A6"/>
                 </w:rPr>
-                <w:t>Wikipedia</w:t>
-              </w:r>
-              <w:r>
-                <w:rPr>
-                  <w:rStyle w:val="Hyperlink"/>
-                  <w:color w:val="595959" w:themeColor="text1" w:themeTint="A6"/>
-                </w:rPr>
-                <w:t>.com</w:t>
+                <w:t>Wikipedia.com</w:t>
               </w:r>
             </w:hyperlink>
             <w:r>
@@ -270,10 +260,7 @@
               <w:t>, etc.</w:t>
             </w:r>
             <w:r>
-              <w:t xml:space="preserve">) </w:t>
-            </w:r>
-            <w:r>
-              <w:t>especially this year with respect to a wide span of interests, i</w:t>
+              <w:t>) especially this year with respect to a wide span of interests, i</w:t>
             </w:r>
             <w:r>
               <w:t xml:space="preserve">n addition to some </w:t>
@@ -291,9 +278,21 @@
               <w:t xml:space="preserve"> elegant &amp;</w:t>
             </w:r>
             <w:r>
-              <w:t xml:space="preserve"> interesting when I learned FFT &amp; its applications like signal processing), and of course, </w:t>
+              <w:t xml:space="preserve"> interesting when I learned </w:t>
             </w:r>
             <w:hyperlink r:id="rId14" w:history="1">
+              <w:r>
+                <w:rPr>
+                  <w:rStyle w:val="Hyperlink"/>
+                  <w:color w:val="595959" w:themeColor="text1" w:themeTint="A6"/>
+                </w:rPr>
+                <w:t>FFT &amp; its applications</w:t>
+              </w:r>
+            </w:hyperlink>
+            <w:r>
+              <w:t xml:space="preserve"> like signal processing), and of course, </w:t>
+            </w:r>
+            <w:hyperlink r:id="rId15" w:history="1">
               <w:r>
                 <w:rPr>
                   <w:rStyle w:val="Hyperlink"/>
@@ -330,7 +329,7 @@
             <w:r>
               <w:t xml:space="preserve"> time learning computer stuff, </w:t>
             </w:r>
-            <w:hyperlink r:id="rId15" w:history="1">
+            <w:hyperlink r:id="rId16" w:history="1">
               <w:r>
                 <w:rPr>
                   <w:rStyle w:val="Hyperlink"/>
@@ -415,7 +414,7 @@
             <w:r>
               <w:t xml:space="preserve">of </w:t>
             </w:r>
-            <w:hyperlink r:id="rId16" w:history="1">
+            <w:hyperlink r:id="rId17" w:history="1">
               <w:r>
                 <w:rPr>
                   <w:rStyle w:val="Hyperlink"/>
@@ -490,6 +489,7 @@
                                     <w:showingPlcHdr/>
                                     <w15:appearance w15:val="hidden"/>
                                   </w:sdtPr>
+                                  <w:sdtEndPr/>
                                   <w:sdtContent>
                                     <w:p>
                                       <w:pPr>
@@ -511,14 +511,14 @@
                                       <w:color w:val="000000" w:themeColor="text1"/>
                                     </w:rPr>
                                     <w:drawing>
-                                      <wp:inline distT="0" distB="0" distL="0" distR="0" wp14:anchorId="0E0C4EE1" wp14:editId="039EAC9E">
-                                        <wp:extent cx="4718050" cy="1549400"/>
+                                      <wp:inline distT="0" distB="0" distL="0" distR="0" wp14:anchorId="0E0C4EE1" wp14:editId="6957455A">
+                                        <wp:extent cx="3981450" cy="1530350"/>
                                         <wp:effectExtent l="0" t="0" r="0" b="0"/>
                                         <wp:docPr id="1" name="Chart 1" descr="skills chart"/>
                                         <wp:cNvGraphicFramePr/>
                                         <a:graphic xmlns:a="http://schemas.openxmlformats.org/drawingml/2006/main">
                                           <a:graphicData uri="http://schemas.openxmlformats.org/drawingml/2006/chart">
-                                            <c:chart xmlns:c="http://schemas.openxmlformats.org/drawingml/2006/chart" xmlns:r="http://schemas.openxmlformats.org/officeDocument/2006/relationships" r:id="rId17"/>
+                                            <c:chart xmlns:c="http://schemas.openxmlformats.org/drawingml/2006/chart" xmlns:r="http://schemas.openxmlformats.org/officeDocument/2006/relationships" r:id="rId18"/>
                                           </a:graphicData>
                                         </a:graphic>
                                       </wp:inline>
@@ -530,7 +530,13 @@
                                     <w:jc w:val="center"/>
                                   </w:pPr>
                                   <w:r>
-                                    <w:t>Languages (Skills) Familiarity</w:t>
+                                    <w:t xml:space="preserve">Languages (Skills) </w:t>
+                                  </w:r>
+                                  <w:r>
+                                    <w:t xml:space="preserve">Relative </w:t>
+                                  </w:r>
+                                  <w:r>
+                                    <w:t>Familiarity</w:t>
                                   </w:r>
                                 </w:p>
                               </w:txbxContent>
@@ -569,6 +575,7 @@
                               <w:showingPlcHdr/>
                               <w15:appearance w15:val="hidden"/>
                             </w:sdtPr>
+                            <w:sdtEndPr/>
                             <w:sdtContent>
                               <w:p>
                                 <w:pPr>
@@ -590,14 +597,14 @@
                                 <w:color w:val="000000" w:themeColor="text1"/>
                               </w:rPr>
                               <w:drawing>
-                                <wp:inline distT="0" distB="0" distL="0" distR="0" wp14:anchorId="0E0C4EE1" wp14:editId="039EAC9E">
-                                  <wp:extent cx="4718050" cy="1549400"/>
+                                <wp:inline distT="0" distB="0" distL="0" distR="0" wp14:anchorId="0E0C4EE1" wp14:editId="6957455A">
+                                  <wp:extent cx="3981450" cy="1530350"/>
                                   <wp:effectExtent l="0" t="0" r="0" b="0"/>
                                   <wp:docPr id="1" name="Chart 1" descr="skills chart"/>
                                   <wp:cNvGraphicFramePr/>
                                   <a:graphic xmlns:a="http://schemas.openxmlformats.org/drawingml/2006/main">
                                     <a:graphicData uri="http://schemas.openxmlformats.org/drawingml/2006/chart">
-                                      <c:chart xmlns:c="http://schemas.openxmlformats.org/drawingml/2006/chart" xmlns:r="http://schemas.openxmlformats.org/officeDocument/2006/relationships" r:id="rId17"/>
+                                      <c:chart xmlns:c="http://schemas.openxmlformats.org/drawingml/2006/chart" xmlns:r="http://schemas.openxmlformats.org/officeDocument/2006/relationships" r:id="rId18"/>
                                     </a:graphicData>
                                   </a:graphic>
                                 </wp:inline>
@@ -609,7 +616,13 @@
                               <w:jc w:val="center"/>
                             </w:pPr>
                             <w:r>
-                              <w:t>Languages (Skills) Familiarity</w:t>
+                              <w:t xml:space="preserve">Languages (Skills) </w:t>
+                            </w:r>
+                            <w:r>
+                              <w:t xml:space="preserve">Relative </w:t>
+                            </w:r>
+                            <w:r>
+                              <w:t>Familiarity</w:t>
                             </w:r>
                           </w:p>
                         </w:txbxContent>
@@ -1299,7 +1312,7 @@
                           <pic:cNvPicPr/>
                         </pic:nvPicPr>
                         <pic:blipFill>
-                          <a:blip r:embed="rId18" cstate="print">
+                          <a:blip r:embed="rId19" cstate="print">
                             <a:extLst>
                               <a:ext uri="{28A0092B-C50C-407E-A947-70E740481C1C}">
                                 <a14:useLocalDpi xmlns:a14="http://schemas.microsoft.com/office/drawing/2010/main" val="0"/>
@@ -1337,7 +1350,7 @@
             <w:pPr>
               <w:pStyle w:val="Contact1"/>
             </w:pPr>
-            <w:hyperlink r:id="rId19" w:history="1">
+            <w:hyperlink r:id="rId20" w:history="1">
               <w:r>
                 <w:rPr>
                   <w:rStyle w:val="Hyperlink"/>
@@ -2019,7 +2032,7 @@
                           <pic:cNvPicPr/>
                         </pic:nvPicPr>
                         <pic:blipFill>
-                          <a:blip r:embed="rId20" cstate="print">
+                          <a:blip r:embed="rId21" cstate="print">
                             <a:extLst>
                               <a:ext uri="{28A0092B-C50C-407E-A947-70E740481C1C}">
                                 <a14:useLocalDpi xmlns:a14="http://schemas.microsoft.com/office/drawing/2010/main" val="0"/>
@@ -2060,7 +2073,7 @@
                 <w:rStyle w:val="Hyperlink"/>
               </w:rPr>
             </w:pPr>
-            <w:hyperlink r:id="rId21" w:history="1">
+            <w:hyperlink r:id="rId22" w:history="1">
               <w:r>
                 <w:rPr>
                   <w:rStyle w:val="Hyperlink"/>
@@ -2070,7 +2083,7 @@
             </w:hyperlink>
           </w:p>
           <w:p>
-            <w:hyperlink r:id="rId22" w:history="1">
+            <w:hyperlink r:id="rId23" w:history="1">
               <w:r>
                 <w:rPr>
                   <w:rStyle w:val="Hyperlink"/>
@@ -2147,13 +2160,13 @@
                           <pic:cNvPicPr/>
                         </pic:nvPicPr>
                         <pic:blipFill>
-                          <a:blip r:embed="rId23" cstate="print">
+                          <a:blip r:embed="rId24" cstate="print">
                             <a:extLst>
                               <a:ext uri="{28A0092B-C50C-407E-A947-70E740481C1C}">
                                 <a14:useLocalDpi xmlns:a14="http://schemas.microsoft.com/office/drawing/2010/main" val="0"/>
                               </a:ext>
                               <a:ext uri="{96DAC541-7B7A-43D3-8B79-37D633B846F1}">
-                                <asvg:svgBlip xmlns:asvg="http://schemas.microsoft.com/office/drawing/2016/SVG/main" r:embed="rId24"/>
+                                <asvg:svgBlip xmlns:asvg="http://schemas.microsoft.com/office/drawing/2016/SVG/main" r:embed="rId25"/>
                               </a:ext>
                             </a:extLst>
                           </a:blip>
@@ -2401,13 +2414,13 @@
                           <pic:cNvPicPr/>
                         </pic:nvPicPr>
                         <pic:blipFill>
-                          <a:blip r:embed="rId25" cstate="print">
+                          <a:blip r:embed="rId26" cstate="print">
                             <a:extLst>
                               <a:ext uri="{28A0092B-C50C-407E-A947-70E740481C1C}">
                                 <a14:useLocalDpi xmlns:a14="http://schemas.microsoft.com/office/drawing/2010/main" val="0"/>
                               </a:ext>
                               <a:ext uri="{96DAC541-7B7A-43D3-8B79-37D633B846F1}">
-                                <asvg:svgBlip xmlns:asvg="http://schemas.microsoft.com/office/drawing/2016/SVG/main" r:embed="rId26"/>
+                                <asvg:svgBlip xmlns:asvg="http://schemas.microsoft.com/office/drawing/2016/SVG/main" r:embed="rId27"/>
                               </a:ext>
                             </a:extLst>
                           </a:blip>
@@ -2625,14 +2638,14 @@
         <v:path o:extrusionok="f" gradientshapeok="t" o:connecttype="rect"/>
         <o:lock v:ext="edit" aspectratio="t"/>
       </v:shapetype>
-      <v:shape id="_x0000_i1728" type="#_x0000_t75" style="width:14.5pt;height:14.5pt;visibility:visible" o:gfxdata="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" o:bullet="t">
+      <v:shape id="_x0000_i1398" type="#_x0000_t75" style="width:14.5pt;height:14.5pt;visibility:visible" o:gfxdata="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" o:bullet="t">
         <v:imagedata r:id="rId1" o:title=""/>
       </v:shape>
     </w:pict>
   </w:numPicBullet>
   <w:numPicBullet w:numPicBulletId="1">
     <w:pict>
-      <v:shape id="_x0000_i1729" type="#_x0000_t75" style="width:14pt;height:14pt;visibility:visible" o:gfxdata="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" o:bullet="t">
+      <v:shape id="_x0000_i1399" type="#_x0000_t75" style="width:14pt;height:14pt;visibility:visible" o:gfxdata="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" o:bullet="t">
         <v:imagedata r:id="rId2" o:title=""/>
       </v:shape>
     </w:pict>
@@ -3996,7 +4009,7 @@
           <c:yMode val="edge"/>
           <c:x val="0.16925087710892123"/>
           <c:y val="0"/>
-          <c:w val="0.80138048159801523"/>
+          <c:w val="0.83074914424391433"/>
           <c:h val="0.97755511811023621"/>
         </c:manualLayout>
       </c:layout>
@@ -4020,9 +4033,7 @@
           </c:tx>
           <c:spPr>
             <a:solidFill>
-              <a:schemeClr val="accent1">
-                <a:lumMod val="75000"/>
-              </a:schemeClr>
+              <a:schemeClr val="accent1"/>
             </a:solidFill>
             <a:ln>
               <a:noFill/>
@@ -4058,8 +4069,8 @@
               <c:idx val="4"/>
               <c:layout>
                 <c:manualLayout>
-                  <c:x val="-0.46948845391634264"/>
-                  <c:y val="1.7451916871046858E-3"/>
+                  <c:x val="-0.36422534503761195"/>
+                  <c:y val="1.745352370372781E-3"/>
                 </c:manualLayout>
               </c:layout>
               <c:dLblPos val="outEnd"/>
@@ -4086,9 +4097,7 @@
               <a:effectLst/>
             </c:spPr>
             <c:txPr>
-              <a:bodyPr rot="0" spcFirstLastPara="1" vertOverflow="ellipsis" vert="horz" wrap="square" lIns="38100" tIns="19050" rIns="38100" bIns="19050" anchor="ctr" anchorCtr="1">
-                <a:spAutoFit/>
-              </a:bodyPr>
+              <a:bodyPr rot="0" spcFirstLastPara="1" vertOverflow="ellipsis" vert="horz" wrap="square" anchor="ctr" anchorCtr="1"/>
               <a:lstStyle/>
               <a:p>
                 <a:pPr>
@@ -4212,7 +4221,12 @@
         <c:spPr>
           <a:noFill/>
           <a:ln w="9525" cap="flat" cmpd="sng" algn="ctr">
-            <a:noFill/>
+            <a:solidFill>
+              <a:schemeClr val="tx1">
+                <a:lumMod val="25000"/>
+                <a:lumOff val="75000"/>
+              </a:schemeClr>
+            </a:solidFill>
             <a:round/>
             <a:headEnd type="none" w="sm" len="sm"/>
             <a:tailEnd type="none" w="sm" len="sm"/>
@@ -4224,9 +4238,12 @@
           <a:lstStyle/>
           <a:p>
             <a:pPr>
-              <a:defRPr sz="900" b="0" i="0" u="none" strike="noStrike" kern="1200" baseline="0">
+              <a:defRPr sz="800" b="0" i="0" u="none" strike="noStrike" kern="1200" baseline="0">
                 <a:solidFill>
-                  <a:schemeClr val="tx1"/>
+                  <a:schemeClr val="tx1">
+                    <a:lumMod val="65000"/>
+                    <a:lumOff val="35000"/>
+                  </a:schemeClr>
                 </a:solidFill>
                 <a:latin typeface="+mn-lt"/>
                 <a:ea typeface="+mn-ea"/>
@@ -4292,7 +4309,7 @@
     <a:lstStyle/>
     <a:p>
       <a:pPr>
-        <a:defRPr/>
+        <a:defRPr sz="700" baseline="0"/>
       </a:pPr>
       <a:endParaRPr lang="en-US"/>
     </a:p>
@@ -5012,7 +5029,7 @@
     <w:charset w:val="00"/>
     <w:family w:val="roman"/>
     <w:pitch w:val="variable"/>
-    <w:sig w:usb0="E0002AFF" w:usb1="C0007843" w:usb2="00000009" w:usb3="00000000" w:csb0="000001FF" w:csb1="00000000"/>
+    <w:sig w:usb0="E0002EFF" w:usb1="C000785B" w:usb2="00000009" w:usb3="00000000" w:csb0="000001FF" w:csb1="00000000"/>
   </w:font>
   <w:font w:name="Symbol">
     <w:panose1 w:val="05050102010706020507"/>
@@ -5055,7 +5072,7 @@
     <w:charset w:val="00"/>
     <w:family w:val="swiss"/>
     <w:pitch w:val="variable"/>
-    <w:sig w:usb0="E0002AFF" w:usb1="4000ACFF" w:usb2="00000001" w:usb3="00000000" w:csb0="000001FF" w:csb1="00000000"/>
+    <w:sig w:usb0="E4002EFF" w:usb1="C000247B" w:usb2="00000009" w:usb3="00000000" w:csb0="000001FF" w:csb1="00000000"/>
   </w:font>
   <w:font w:name="DengXian Light">
     <w:altName w:val="等线 Light"/>
@@ -5070,7 +5087,7 @@
     <w:charset w:val="00"/>
     <w:family w:val="swiss"/>
     <w:pitch w:val="variable"/>
-    <w:sig w:usb0="A0002AEF" w:usb1="4000207B" w:usb2="00000000" w:usb3="00000000" w:csb0="000001FF" w:csb1="00000000"/>
+    <w:sig w:usb0="E4002EFF" w:usb1="C000247B" w:usb2="00000009" w:usb3="00000000" w:csb0="000001FF" w:csb1="00000000"/>
   </w:font>
   <w:font w:name="DengXian">
     <w:altName w:val="等线"/>
@@ -5100,7 +5117,9 @@
   <w:rsids>
     <w:rsidRoot w:val="002503F4"/>
     <w:rsid w:val="002503F4"/>
+    <w:rsid w:val="00416804"/>
     <w:rsid w:val="005A2AD1"/>
+    <w:rsid w:val="00CD4572"/>
   </w:rsids>
   <m:mathPr>
     <m:mathFont m:val="Cambria Math"/>
@@ -5990,11 +6009,7 @@
 </file>
 
 <file path=customXml/item1.xml><?xml version="1.0" encoding="utf-8"?>
-<p:properties xmlns:p="http://schemas.microsoft.com/office/2006/metadata/properties" xmlns:xsi="http://www.w3.org/2001/XMLSchema-instance" xmlns:pc="http://schemas.microsoft.com/office/infopath/2007/PartnerControls">
-  <documentManagement>
-    <MediaServiceKeyPoints xmlns="71af3243-3dd4-4a8d-8c0d-dd76da1f02a5" xsi:nil="true"/>
-  </documentManagement>
-</p:properties>
+<b:Sources xmlns:b="http://schemas.openxmlformats.org/officeDocument/2006/bibliography" xmlns="http://schemas.openxmlformats.org/officeDocument/2006/bibliography" SelectedStyle="/APASixthEditionOfficeOnline.xsl" StyleName="APA" Version="6"/>
 </file>
 
 <file path=customXml/item2.xml><?xml version="1.0" encoding="utf-8"?>
@@ -6007,7 +6022,11 @@
 </file>
 
 <file path=customXml/item3.xml><?xml version="1.0" encoding="utf-8"?>
-<b:Sources xmlns:b="http://schemas.openxmlformats.org/officeDocument/2006/bibliography" xmlns="http://schemas.openxmlformats.org/officeDocument/2006/bibliography" SelectedStyle="/APASixthEditionOfficeOnline.xsl" StyleName="APA" Version="6"/>
+<p:properties xmlns:p="http://schemas.microsoft.com/office/2006/metadata/properties" xmlns:xsi="http://www.w3.org/2001/XMLSchema-instance" xmlns:pc="http://schemas.microsoft.com/office/infopath/2007/PartnerControls">
+  <documentManagement>
+    <MediaServiceKeyPoints xmlns="71af3243-3dd4-4a8d-8c0d-dd76da1f02a5" xsi:nil="true"/>
+  </documentManagement>
+</p:properties>
 </file>
 
 <file path=customXml/item4.xml><?xml version="1.0" encoding="utf-8"?>
@@ -6222,11 +6241,9 @@
 </file>
 
 <file path=customXml/itemProps1.xml><?xml version="1.0" encoding="utf-8"?>
-<ds:datastoreItem xmlns:ds="http://schemas.openxmlformats.org/officeDocument/2006/customXml" ds:itemID="{F4EA2B99-2D23-406C-97DD-033BBCEAF6D7}">
+<ds:datastoreItem xmlns:ds="http://schemas.openxmlformats.org/officeDocument/2006/customXml" ds:itemID="{9D3465CC-C937-40C2-9262-5C18FA8A76D0}">
   <ds:schemaRefs>
-    <ds:schemaRef ds:uri="http://schemas.microsoft.com/office/2006/metadata/properties"/>
-    <ds:schemaRef ds:uri="http://schemas.microsoft.com/office/infopath/2007/PartnerControls"/>
-    <ds:schemaRef ds:uri="71af3243-3dd4-4a8d-8c0d-dd76da1f02a5"/>
+    <ds:schemaRef ds:uri="http://schemas.openxmlformats.org/officeDocument/2006/bibliography"/>
   </ds:schemaRefs>
 </ds:datastoreItem>
 </file>
@@ -6240,9 +6257,11 @@
 </file>
 
 <file path=customXml/itemProps3.xml><?xml version="1.0" encoding="utf-8"?>
-<ds:datastoreItem xmlns:ds="http://schemas.openxmlformats.org/officeDocument/2006/customXml" ds:itemID="{9D3465CC-C937-40C2-9262-5C18FA8A76D0}">
+<ds:datastoreItem xmlns:ds="http://schemas.openxmlformats.org/officeDocument/2006/customXml" ds:itemID="{F4EA2B99-2D23-406C-97DD-033BBCEAF6D7}">
   <ds:schemaRefs>
-    <ds:schemaRef ds:uri="http://schemas.openxmlformats.org/officeDocument/2006/bibliography"/>
+    <ds:schemaRef ds:uri="http://schemas.microsoft.com/office/2006/metadata/properties"/>
+    <ds:schemaRef ds:uri="http://schemas.microsoft.com/office/infopath/2007/PartnerControls"/>
+    <ds:schemaRef ds:uri="71af3243-3dd4-4a8d-8c0d-dd76da1f02a5"/>
   </ds:schemaRefs>
 </ds:datastoreItem>
 </file>

</xml_diff>